<commit_message>
Proof-read documentation and changed style a bit
</commit_message>
<xml_diff>
--- a/ELMS Documentation.docx
+++ b/ELMS Documentation.docx
@@ -5,6 +5,7 @@
     <w:p>
       <w:pPr>
         <w:pStyle w:val="Titel"/>
+        <w:outlineLvl w:val="0"/>
       </w:pPr>
       <w:r>
         <w:t>ELMS-Connector Installation</w:t>
@@ -14,7 +15,7 @@
       <w:r>
         <w:t xml:space="preserve">This document should outline the basic functionality of ELMS-Connector and the required steps for setup. ELMS-Connector is an open source project developed by Daniel Hoelbling, it is licensed under the </w:t>
       </w:r>
-      <w:hyperlink r:id="rId6" w:history="1">
+      <w:hyperlink r:id="rId8" w:history="1">
         <w:r>
           <w:rPr>
             <w:rStyle w:val="Hyperlink"/>
@@ -25,7 +26,7 @@
       <w:r>
         <w:t xml:space="preserve"> and is available through GitHub at: </w:t>
       </w:r>
-      <w:hyperlink r:id="rId7" w:history="1">
+      <w:hyperlink r:id="rId9" w:history="1">
         <w:r>
           <w:rPr>
             <w:rStyle w:val="Hyperlink"/>
@@ -40,6 +41,22 @@
       </w:r>
     </w:p>
     <w:p>
+      <w:r>
+        <w:t xml:space="preserve">This document targets </w:t>
+      </w:r>
+      <w:hyperlink r:id="rId10" w:history="1">
+        <w:r>
+          <w:rPr>
+            <w:rStyle w:val="Hyperlink"/>
+          </w:rPr>
+          <w:t>ELMS-Connector version 1.0.0.0</w:t>
+        </w:r>
+      </w:hyperlink>
+      <w:r>
+        <w:t>.</w:t>
+      </w:r>
+    </w:p>
+    <w:p>
       <w:pPr>
         <w:pStyle w:val="berschrift1"/>
       </w:pPr>
@@ -49,7 +66,13 @@
     </w:p>
     <w:p>
       <w:r>
-        <w:t xml:space="preserve">To explain what ELMS-Connector does a little knowledge about the ELMS Campus Authentication is required. </w:t>
+        <w:t>To explain what ELMS-Connector does</w:t>
+      </w:r>
+      <w:r>
+        <w:t>,</w:t>
+      </w:r>
+      <w:r>
+        <w:t xml:space="preserve"> a little knowledge about the ELMS Campus Authentication is required. </w:t>
       </w:r>
     </w:p>
     <w:p>
@@ -91,7 +114,7 @@
                     </pic:cNvPicPr>
                   </pic:nvPicPr>
                   <pic:blipFill>
-                    <a:blip r:embed="rId8" cstate="print"/>
+                    <a:blip r:embed="rId11" cstate="print"/>
                     <a:srcRect/>
                     <a:stretch>
                       <a:fillRect/>
@@ -141,7 +164,13 @@
     </w:p>
     <w:p>
       <w:r>
-        <w:t>The idea behind ELMS-Connector is to abstract away all of the handshaking, requiring the user only to take care of the authentication against the local database.</w:t>
+        <w:t xml:space="preserve">The idea behind ELMS-Connector is to abstract away all of the handshaking, requiring the </w:t>
+      </w:r>
+      <w:r>
+        <w:t>implementor</w:t>
+      </w:r>
+      <w:r>
+        <w:t xml:space="preserve"> only to take care of the authentication against the local database.</w:t>
       </w:r>
     </w:p>
     <w:p>
@@ -162,7 +191,7 @@
       <w:r>
         <w:t xml:space="preserve">The source code is available through </w:t>
       </w:r>
-      <w:hyperlink r:id="rId9" w:history="1">
+      <w:hyperlink r:id="rId12" w:history="1">
         <w:r>
           <w:rPr>
             <w:rStyle w:val="Hyperlink"/>
@@ -191,7 +220,7 @@
       <w:pPr>
         <w:ind w:left="720"/>
       </w:pPr>
-      <w:hyperlink r:id="rId10" w:history="1">
+      <w:hyperlink r:id="rId13" w:history="1">
         <w:r>
           <w:rPr>
             <w:rStyle w:val="Hyperlink"/>
@@ -209,7 +238,7 @@
       <w:pPr>
         <w:ind w:left="720"/>
       </w:pPr>
-      <w:hyperlink r:id="rId11" w:history="1">
+      <w:hyperlink r:id="rId14" w:history="1">
         <w:r>
           <w:rPr>
             <w:rStyle w:val="Hyperlink"/>
@@ -239,7 +268,7 @@
       <w:r>
         <w:t xml:space="preserve">ELMS-Connector you need to install </w:t>
       </w:r>
-      <w:hyperlink r:id="rId12" w:history="1">
+      <w:hyperlink r:id="rId15" w:history="1">
         <w:r>
           <w:rPr>
             <w:rStyle w:val="Hyperlink"/>
@@ -256,7 +285,7 @@
       <w:r>
         <w:t xml:space="preserve"> on your machine and have </w:t>
       </w:r>
-      <w:hyperlink r:id="rId13" w:history="1">
+      <w:hyperlink r:id="rId16" w:history="1">
         <w:r>
           <w:rPr>
             <w:rStyle w:val="Hyperlink"/>
@@ -703,7 +732,7 @@
     </w:p>
     <w:p>
       <w:pPr>
-        <w:pStyle w:val="berschrift1"/>
+        <w:pStyle w:val="berschrift2"/>
       </w:pPr>
       <w:r>
         <w:t>Write AuthenticationService</w:t>
@@ -981,7 +1010,7 @@
     </w:p>
     <w:p>
       <w:pPr>
-        <w:pStyle w:val="berschrift1"/>
+        <w:pStyle w:val="berschrift2"/>
       </w:pPr>
       <w:r>
         <w:t>Modify elms.xml</w:t>
@@ -1344,7 +1373,7 @@
                     </pic:cNvPicPr>
                   </pic:nvPicPr>
                   <pic:blipFill>
-                    <a:blip r:embed="rId14" cstate="print"/>
+                    <a:blip r:embed="rId17" cstate="print"/>
                     <a:srcRect/>
                     <a:stretch>
                       <a:fillRect/>
@@ -1781,7 +1810,7 @@
     </w:p>
     <w:p>
       <w:pPr>
-        <w:pStyle w:val="berschrift1"/>
+        <w:pStyle w:val="berschrift2"/>
         <w:rPr>
           <w:noProof/>
         </w:rPr>
@@ -1837,7 +1866,7 @@
                     </pic:cNvPicPr>
                   </pic:nvPicPr>
                   <pic:blipFill>
-                    <a:blip r:embed="rId15" cstate="print"/>
+                    <a:blip r:embed="rId18" cstate="print"/>
                     <a:srcRect/>
                     <a:stretch>
                       <a:fillRect/>
@@ -1911,7 +1940,7 @@
     </w:p>
     <w:p>
       <w:pPr>
-        <w:pStyle w:val="berschrift1"/>
+        <w:pStyle w:val="berschrift2"/>
       </w:pPr>
       <w:r>
         <w:t>Setting a different file extension</w:t>
@@ -2274,6 +2303,7 @@
       </w:r>
     </w:p>
     <w:sectPr>
+      <w:footerReference w:type="default" r:id="rId19"/>
       <w:pgSz w:w="12240" w:h="15840"/>
       <w:pgMar w:top="1417" w:right="1417" w:bottom="1134" w:left="1417" w:header="708" w:footer="708" w:gutter="0"/>
       <w:cols w:space="708"/>
@@ -2281,6 +2311,103 @@
     </w:sectPr>
   </w:body>
 </w:document>
+</file>
+
+<file path=word/endnotes.xml><?xml version="1.0" encoding="utf-8"?>
+<w:endnotes xmlns:ve="http://schemas.openxmlformats.org/markup-compatibility/2006" xmlns:o="urn:schemas-microsoft-com:office:office" xmlns:r="http://schemas.openxmlformats.org/officeDocument/2006/relationships" xmlns:m="http://schemas.openxmlformats.org/officeDocument/2006/math" xmlns:v="urn:schemas-microsoft-com:vml" xmlns:wp="http://schemas.openxmlformats.org/drawingml/2006/wordprocessingDrawing" xmlns:w10="urn:schemas-microsoft-com:office:word" xmlns:w="http://schemas.openxmlformats.org/wordprocessingml/2006/main" xmlns:wne="http://schemas.microsoft.com/office/word/2006/wordml">
+  <w:endnote w:type="separator" w:id="-1">
+    <w:p>
+      <w:pPr>
+        <w:spacing w:after="0" w:line="240" w:lineRule="auto"/>
+      </w:pPr>
+      <w:r>
+        <w:separator/>
+      </w:r>
+    </w:p>
+  </w:endnote>
+  <w:endnote w:type="continuationSeparator" w:id="0">
+    <w:p>
+      <w:pPr>
+        <w:spacing w:after="0" w:line="240" w:lineRule="auto"/>
+      </w:pPr>
+      <w:r>
+        <w:continuationSeparator/>
+      </w:r>
+    </w:p>
+  </w:endnote>
+</w:endnotes>
+</file>
+
+<file path=word/footer1.xml><?xml version="1.0" encoding="utf-8"?>
+<w:ftr xmlns:ve="http://schemas.openxmlformats.org/markup-compatibility/2006" xmlns:o="urn:schemas-microsoft-com:office:office" xmlns:r="http://schemas.openxmlformats.org/officeDocument/2006/relationships" xmlns:m="http://schemas.openxmlformats.org/officeDocument/2006/math" xmlns:v="urn:schemas-microsoft-com:vml" xmlns:wp="http://schemas.openxmlformats.org/drawingml/2006/wordprocessingDrawing" xmlns:w10="urn:schemas-microsoft-com:office:word" xmlns:w="http://schemas.openxmlformats.org/wordprocessingml/2006/main" xmlns:wne="http://schemas.microsoft.com/office/word/2006/wordml">
+  <w:p>
+    <w:pPr>
+      <w:pStyle w:val="Fuzeile"/>
+    </w:pPr>
+    <w:r>
+      <w:rPr>
+        <w:lang w:val="de-AT"/>
+      </w:rPr>
+      <w:t>ELMS-Connector</w:t>
+    </w:r>
+    <w:r>
+      <w:ptab w:relativeTo="margin" w:alignment="center" w:leader="none"/>
+    </w:r>
+    <w:r>
+      <w:t>Daniel Hölbling</w:t>
+    </w:r>
+    <w:r>
+      <w:ptab w:relativeTo="margin" w:alignment="right" w:leader="none"/>
+    </w:r>
+    <w:r>
+      <w:t xml:space="preserve">Page </w:t>
+    </w:r>
+    <w:fldSimple w:instr=" PAGE   \* MERGEFORMAT ">
+      <w:r>
+        <w:rPr>
+          <w:noProof/>
+        </w:rPr>
+        <w:t>5</w:t>
+      </w:r>
+    </w:fldSimple>
+    <w:r>
+      <w:t xml:space="preserve"> of </w:t>
+    </w:r>
+    <w:fldSimple w:instr=" NUMPAGES   \* MERGEFORMAT ">
+      <w:r>
+        <w:rPr>
+          <w:noProof/>
+        </w:rPr>
+        <w:t>5</w:t>
+      </w:r>
+    </w:fldSimple>
+  </w:p>
+</w:ftr>
+</file>
+
+<file path=word/footnotes.xml><?xml version="1.0" encoding="utf-8"?>
+<w:footnotes xmlns:ve="http://schemas.openxmlformats.org/markup-compatibility/2006" xmlns:o="urn:schemas-microsoft-com:office:office" xmlns:r="http://schemas.openxmlformats.org/officeDocument/2006/relationships" xmlns:m="http://schemas.openxmlformats.org/officeDocument/2006/math" xmlns:v="urn:schemas-microsoft-com:vml" xmlns:wp="http://schemas.openxmlformats.org/drawingml/2006/wordprocessingDrawing" xmlns:w10="urn:schemas-microsoft-com:office:word" xmlns:w="http://schemas.openxmlformats.org/wordprocessingml/2006/main" xmlns:wne="http://schemas.microsoft.com/office/word/2006/wordml">
+  <w:footnote w:type="separator" w:id="-1">
+    <w:p>
+      <w:pPr>
+        <w:spacing w:after="0" w:line="240" w:lineRule="auto"/>
+      </w:pPr>
+      <w:r>
+        <w:separator/>
+      </w:r>
+    </w:p>
+  </w:footnote>
+  <w:footnote w:type="continuationSeparator" w:id="0">
+    <w:p>
+      <w:pPr>
+        <w:spacing w:after="0" w:line="240" w:lineRule="auto"/>
+      </w:pPr>
+      <w:r>
+        <w:continuationSeparator/>
+      </w:r>
+    </w:p>
+  </w:footnote>
+</w:footnotes>
 </file>
 
 <file path=word/numbering.xml><?xml version="1.0" encoding="utf-8"?>
@@ -2680,6 +2807,7 @@
   <w:style w:type="character" w:default="1" w:styleId="Absatz-Standardschriftart">
     <w:name w:val="Default Paragraph Font"/>
     <w:uiPriority w:val="1"/>
+    <w:semiHidden/>
     <w:unhideWhenUsed/>
   </w:style>
   <w:style w:type="table" w:default="1" w:styleId="NormaleTabelle">
@@ -2882,6 +3010,54 @@
       <w:sz w:val="20"/>
       <w:szCs w:val="20"/>
     </w:rPr>
+  </w:style>
+  <w:style w:type="paragraph" w:styleId="Kopfzeile">
+    <w:name w:val="header"/>
+    <w:basedOn w:val="Standard"/>
+    <w:link w:val="KopfzeileZchn"/>
+    <w:uiPriority w:val="99"/>
+    <w:semiHidden/>
+    <w:unhideWhenUsed/>
+    <w:rsid w:val="009A7FA9"/>
+    <w:pPr>
+      <w:tabs>
+        <w:tab w:val="center" w:pos="4703"/>
+        <w:tab w:val="right" w:pos="9406"/>
+      </w:tabs>
+      <w:spacing w:after="0" w:line="240" w:lineRule="auto"/>
+    </w:pPr>
+  </w:style>
+  <w:style w:type="character" w:customStyle="1" w:styleId="KopfzeileZchn">
+    <w:name w:val="Kopfzeile Zchn"/>
+    <w:basedOn w:val="Absatz-Standardschriftart"/>
+    <w:link w:val="Kopfzeile"/>
+    <w:uiPriority w:val="99"/>
+    <w:semiHidden/>
+    <w:rsid w:val="009A7FA9"/>
+  </w:style>
+  <w:style w:type="paragraph" w:styleId="Fuzeile">
+    <w:name w:val="footer"/>
+    <w:basedOn w:val="Standard"/>
+    <w:link w:val="FuzeileZchn"/>
+    <w:uiPriority w:val="99"/>
+    <w:semiHidden/>
+    <w:unhideWhenUsed/>
+    <w:rsid w:val="009A7FA9"/>
+    <w:pPr>
+      <w:tabs>
+        <w:tab w:val="center" w:pos="4703"/>
+        <w:tab w:val="right" w:pos="9406"/>
+      </w:tabs>
+      <w:spacing w:after="0" w:line="240" w:lineRule="auto"/>
+    </w:pPr>
+  </w:style>
+  <w:style w:type="character" w:customStyle="1" w:styleId="FuzeileZchn">
+    <w:name w:val="Fußzeile Zchn"/>
+    <w:basedOn w:val="Absatz-Standardschriftart"/>
+    <w:link w:val="Fuzeile"/>
+    <w:uiPriority w:val="99"/>
+    <w:semiHidden/>
+    <w:rsid w:val="009A7FA9"/>
   </w:style>
 </w:styles>
 </file>
@@ -3174,7 +3350,7 @@
 </file>
 
 <file path=customXml/itemProps1.xml><?xml version="1.0" encoding="utf-8"?>
-<ds:datastoreItem xmlns:ds="http://schemas.openxmlformats.org/officeDocument/2006/customXml" ds:itemID="{A7C9AF17-F601-4963-B39C-F586AFEB5A4D}">
+<ds:datastoreItem xmlns:ds="http://schemas.openxmlformats.org/officeDocument/2006/customXml" ds:itemID="{7A766FF2-A5A2-4B2E-84D6-63001B0A3388}">
   <ds:schemaRefs>
     <ds:schemaRef ds:uri="http://schemas.openxmlformats.org/officeDocument/2006/bibliography"/>
   </ds:schemaRefs>

</xml_diff>